<commit_message>
Uploading files. Still work in progress
</commit_message>
<xml_diff>
--- a/README.docx
+++ b/README.docx
@@ -1,6 +1,6 @@
 
 <file path=word/document.xml><?xml version="1.0" encoding="utf-8"?>
-<w:document xmlns:wpc="http://schemas.microsoft.com/office/word/2010/wordprocessingCanvas" xmlns:cx="http://schemas.microsoft.com/office/drawing/2014/chartex" xmlns:cx1="http://schemas.microsoft.com/office/drawing/2015/9/8/chartex" xmlns:cx2="http://schemas.microsoft.com/office/drawing/2015/10/21/chartex" xmlns:cx3="http://schemas.microsoft.com/office/drawing/2016/5/9/chartex" xmlns:cx4="http://schemas.microsoft.com/office/drawing/2016/5/10/chartex" xmlns:cx5="http://schemas.microsoft.com/office/drawing/2016/5/11/chartex" xmlns:cx6="http://schemas.microsoft.com/office/drawing/2016/5/12/chartex" xmlns:cx7="http://schemas.microsoft.com/office/drawing/2016/5/13/chartex" xmlns:cx8="http://schemas.microsoft.com/office/drawing/2016/5/14/chartex" xmlns:mc="http://schemas.openxmlformats.org/markup-compatibility/2006" xmlns:aink="http://schemas.microsoft.com/office/drawing/2016/ink" xmlns:am3d="http://schemas.microsoft.com/office/drawing/2017/model3d" xmlns:o="urn:schemas-microsoft-com:office:office" xmlns:r="http://schemas.openxmlformats.org/officeDocument/2006/relationships" xmlns:m="http://schemas.openxmlformats.org/officeDocument/2006/math" xmlns:v="urn:schemas-microsoft-com:vml" xmlns:wp14="http://schemas.microsoft.com/office/word/2010/wordprocessingDrawing" xmlns:wp="http://schemas.openxmlformats.org/drawingml/2006/wordprocessingDrawing" xmlns:w10="urn:schemas-microsoft-com:office:word" xmlns:w="http://schemas.openxmlformats.org/wordprocessingml/2006/main" xmlns:w14="http://schemas.microsoft.com/office/word/2010/wordml" xmlns:w15="http://schemas.microsoft.com/office/word/2012/wordml" xmlns:w16cex="http://schemas.microsoft.com/office/word/2018/wordml/cex" xmlns:w16cid="http://schemas.microsoft.com/office/word/2016/wordml/cid" xmlns:w16="http://schemas.microsoft.com/office/word/2018/wordml" xmlns:w16se="http://schemas.microsoft.com/office/word/2015/wordml/symex" xmlns:wpg="http://schemas.microsoft.com/office/word/2010/wordprocessingGroup" xmlns:wpi="http://schemas.microsoft.com/office/word/2010/wordprocessingInk" xmlns:wne="http://schemas.microsoft.com/office/word/2006/wordml" xmlns:wps="http://schemas.microsoft.com/office/word/2010/wordprocessingShape" mc:Ignorable="w14 w15 w16se w16cid w16 w16cex wp14">
+<w:document xmlns:wpc="http://schemas.microsoft.com/office/word/2010/wordprocessingCanvas" xmlns:cx="http://schemas.microsoft.com/office/drawing/2014/chartex" xmlns:cx1="http://schemas.microsoft.com/office/drawing/2015/9/8/chartex" xmlns:cx2="http://schemas.microsoft.com/office/drawing/2015/10/21/chartex" xmlns:cx3="http://schemas.microsoft.com/office/drawing/2016/5/9/chartex" xmlns:cx4="http://schemas.microsoft.com/office/drawing/2016/5/10/chartex" xmlns:cx5="http://schemas.microsoft.com/office/drawing/2016/5/11/chartex" xmlns:cx6="http://schemas.microsoft.com/office/drawing/2016/5/12/chartex" xmlns:cx7="http://schemas.microsoft.com/office/drawing/2016/5/13/chartex" xmlns:cx8="http://schemas.microsoft.com/office/drawing/2016/5/14/chartex" xmlns:mc="http://schemas.openxmlformats.org/markup-compatibility/2006" xmlns:aink="http://schemas.microsoft.com/office/drawing/2016/ink" xmlns:am3d="http://schemas.microsoft.com/office/drawing/2017/model3d" xmlns:o="urn:schemas-microsoft-com:office:office" xmlns:r="http://schemas.openxmlformats.org/officeDocument/2006/relationships" xmlns:m="http://schemas.openxmlformats.org/officeDocument/2006/math" xmlns:v="urn:schemas-microsoft-com:vml" xmlns:wp14="http://schemas.microsoft.com/office/word/2010/wordprocessingDrawing" xmlns:wp="http://schemas.openxmlformats.org/drawingml/2006/wordprocessingDrawing" xmlns:w10="urn:schemas-microsoft-com:office:word" xmlns:w="http://schemas.openxmlformats.org/wordprocessingml/2006/main" xmlns:w14="http://schemas.microsoft.com/office/word/2010/wordml" xmlns:w15="http://schemas.microsoft.com/office/word/2012/wordml" xmlns:w16cex="http://schemas.microsoft.com/office/word/2018/wordml/cex" xmlns:w16cid="http://schemas.microsoft.com/office/word/2016/wordml/cid" xmlns:w16="http://schemas.microsoft.com/office/word/2018/wordml" xmlns:w16sdtdh="http://schemas.microsoft.com/office/word/2020/wordml/sdtdatahash" xmlns:w16se="http://schemas.microsoft.com/office/word/2015/wordml/symex" xmlns:wpg="http://schemas.microsoft.com/office/word/2010/wordprocessingGroup" xmlns:wpi="http://schemas.microsoft.com/office/word/2010/wordprocessingInk" xmlns:wne="http://schemas.microsoft.com/office/word/2006/wordml" xmlns:wps="http://schemas.microsoft.com/office/word/2010/wordprocessingShape" mc:Ignorable="w14 w15 w16se w16cid w16 w16cex w16sdtdh wp14">
   <w:body>
     <w:p>
       <w:pPr>
@@ -297,7 +297,6 @@
         <w:pStyle w:val="PlainText"/>
         <w:rPr>
           <w:rFonts w:ascii="Courier New" w:hAnsi="Courier New" w:cs="Courier New"/>
-          <w:lang w:val="es-ES"/>
         </w:rPr>
       </w:pPr>
     </w:p>
@@ -364,11 +363,15 @@
         <w:pStyle w:val="PlainText"/>
         <w:rPr>
           <w:rFonts w:ascii="Courier New" w:hAnsi="Courier New" w:cs="Courier New"/>
-        </w:rPr>
-      </w:pPr>
-      <w:r>
-        <w:rPr>
-          <w:rFonts w:ascii="Courier New" w:hAnsi="Courier New" w:cs="Courier New"/>
+          <w:b/>
+          <w:bCs/>
+        </w:rPr>
+      </w:pPr>
+      <w:r>
+        <w:rPr>
+          <w:rFonts w:ascii="Courier New" w:hAnsi="Courier New" w:cs="Courier New"/>
+          <w:b/>
+          <w:bCs/>
         </w:rPr>
         <w:t>### Website Requirements</w:t>
       </w:r>
@@ -422,11 +425,15 @@
         <w:pStyle w:val="PlainText"/>
         <w:rPr>
           <w:rFonts w:ascii="Courier New" w:hAnsi="Courier New" w:cs="Courier New"/>
-        </w:rPr>
-      </w:pPr>
-      <w:r>
-        <w:rPr>
-          <w:rFonts w:ascii="Courier New" w:hAnsi="Courier New" w:cs="Courier New"/>
+          <w:b/>
+          <w:bCs/>
+        </w:rPr>
+      </w:pPr>
+      <w:r>
+        <w:rPr>
+          <w:rFonts w:ascii="Courier New" w:hAnsi="Courier New" w:cs="Courier New"/>
+          <w:b/>
+          <w:bCs/>
         </w:rPr>
         <w:t>The website must consist of 7 pages total, including:</w:t>
       </w:r>
@@ -466,6 +473,19 @@
         </w:rPr>
         <w:t>#landing-page) containing:</w:t>
       </w:r>
+      <w:r>
+        <w:rPr>
+          <w:rFonts w:ascii="Courier New" w:hAnsi="Courier New" w:cs="Courier New"/>
+        </w:rPr>
+        <w:t xml:space="preserve"> </w:t>
+      </w:r>
+      <w:r>
+        <w:rPr>
+          <w:rFonts w:ascii="Courier New" w:hAnsi="Courier New" w:cs="Courier New"/>
+          <w:highlight w:val="yellow"/>
+        </w:rPr>
+        <w:t>WORKING…</w:t>
+      </w:r>
     </w:p>
     <w:p>
       <w:pPr>
@@ -480,19 +500,85 @@
         </w:rPr>
         <w:t xml:space="preserve">  * An explanation of the project.</w:t>
       </w:r>
-    </w:p>
-    <w:p>
-      <w:pPr>
-        <w:pStyle w:val="PlainText"/>
-        <w:rPr>
-          <w:rFonts w:ascii="Courier New" w:hAnsi="Courier New" w:cs="Courier New"/>
-        </w:rPr>
-      </w:pPr>
-      <w:r>
-        <w:rPr>
-          <w:rFonts w:ascii="Courier New" w:hAnsi="Courier New" w:cs="Courier New"/>
-        </w:rPr>
-        <w:t xml:space="preserve">  * Links to each visualizations page. There should be a sidebar containing preview images of each plot, and clicking an image should take the user to that visualization.</w:t>
+      <w:r>
+        <w:rPr>
+          <w:rFonts w:ascii="Courier New" w:hAnsi="Courier New" w:cs="Courier New"/>
+          <w:highlight w:val="green"/>
+        </w:rPr>
+        <w:t xml:space="preserve"> </w:t>
+      </w:r>
+      <w:r>
+        <w:rPr>
+          <w:rFonts w:ascii="Courier New" w:hAnsi="Courier New" w:cs="Courier New"/>
+          <w:highlight w:val="green"/>
+        </w:rPr>
+        <w:t>DONE</w:t>
+      </w:r>
+    </w:p>
+    <w:p>
+      <w:pPr>
+        <w:pStyle w:val="PlainText"/>
+        <w:rPr>
+          <w:rFonts w:ascii="Courier New" w:hAnsi="Courier New" w:cs="Courier New"/>
+        </w:rPr>
+      </w:pPr>
+      <w:r>
+        <w:rPr>
+          <w:rFonts w:ascii="Courier New" w:hAnsi="Courier New" w:cs="Courier New"/>
+        </w:rPr>
+        <w:t xml:space="preserve">  * Links to each visualizations page. There should be a </w:t>
+      </w:r>
+      <w:r>
+        <w:rPr>
+          <w:rFonts w:ascii="Courier New" w:hAnsi="Courier New" w:cs="Courier New"/>
+          <w:b/>
+          <w:bCs/>
+        </w:rPr>
+        <w:t>sidebar</w:t>
+      </w:r>
+      <w:r>
+        <w:rPr>
+          <w:rFonts w:ascii="Courier New" w:hAnsi="Courier New" w:cs="Courier New"/>
+        </w:rPr>
+        <w:t xml:space="preserve"> </w:t>
+      </w:r>
+      <w:r>
+        <w:rPr>
+          <w:rFonts w:ascii="Courier New" w:hAnsi="Courier New" w:cs="Courier New"/>
+          <w:highlight w:val="green"/>
+        </w:rPr>
+        <w:t>DONE</w:t>
+      </w:r>
+      <w:r>
+        <w:rPr>
+          <w:rFonts w:ascii="Courier New" w:hAnsi="Courier New" w:cs="Courier New"/>
+        </w:rPr>
+        <w:t xml:space="preserve"> </w:t>
+      </w:r>
+      <w:r>
+        <w:rPr>
+          <w:rFonts w:ascii="Courier New" w:hAnsi="Courier New" w:cs="Courier New"/>
+        </w:rPr>
+        <w:t>containing preview images of each plot, and clicking an image should take the user to that visualization.</w:t>
+      </w:r>
+      <w:r>
+        <w:rPr>
+          <w:rFonts w:ascii="Courier New" w:hAnsi="Courier New" w:cs="Courier New"/>
+        </w:rPr>
+        <w:t xml:space="preserve"> </w:t>
+      </w:r>
+      <w:r>
+        <w:rPr>
+          <w:rFonts w:ascii="Courier New" w:hAnsi="Courier New" w:cs="Courier New"/>
+          <w:highlight w:val="yellow"/>
+        </w:rPr>
+        <w:t>WORKING…</w:t>
+      </w:r>
+      <w:r>
+        <w:rPr>
+          <w:rFonts w:ascii="Courier New" w:hAnsi="Courier New" w:cs="Courier New"/>
+        </w:rPr>
+        <w:tab/>
       </w:r>
     </w:p>
     <w:p>
@@ -536,6 +622,19 @@
         </w:rPr>
         <w:t xml:space="preserve">  * A descriptive title and heading tag.</w:t>
       </w:r>
+      <w:r>
+        <w:rPr>
+          <w:rFonts w:ascii="Courier New" w:hAnsi="Courier New" w:cs="Courier New"/>
+        </w:rPr>
+        <w:t xml:space="preserve"> </w:t>
+      </w:r>
+      <w:r>
+        <w:rPr>
+          <w:rFonts w:ascii="Courier New" w:hAnsi="Courier New" w:cs="Courier New"/>
+          <w:highlight w:val="green"/>
+        </w:rPr>
+        <w:t>DONE</w:t>
+      </w:r>
     </w:p>
     <w:p>
       <w:pPr>
@@ -550,6 +649,19 @@
         </w:rPr>
         <w:t xml:space="preserve">  * The plot/visualization itself for the selected comparison.</w:t>
       </w:r>
+      <w:r>
+        <w:rPr>
+          <w:rFonts w:ascii="Courier New" w:hAnsi="Courier New" w:cs="Courier New"/>
+        </w:rPr>
+        <w:t xml:space="preserve"> </w:t>
+      </w:r>
+      <w:r>
+        <w:rPr>
+          <w:rFonts w:ascii="Courier New" w:hAnsi="Courier New" w:cs="Courier New"/>
+          <w:highlight w:val="green"/>
+        </w:rPr>
+        <w:t>DONE</w:t>
+      </w:r>
     </w:p>
     <w:p>
       <w:pPr>
@@ -564,6 +676,19 @@
         </w:rPr>
         <w:t xml:space="preserve">  * A paragraph describing the plot and its significance.</w:t>
       </w:r>
+      <w:r>
+        <w:rPr>
+          <w:rFonts w:ascii="Courier New" w:hAnsi="Courier New" w:cs="Courier New"/>
+        </w:rPr>
+        <w:t xml:space="preserve">  </w:t>
+      </w:r>
+      <w:r>
+        <w:rPr>
+          <w:rFonts w:ascii="Courier New" w:hAnsi="Courier New" w:cs="Courier New"/>
+          <w:highlight w:val="green"/>
+        </w:rPr>
+        <w:t>DONE</w:t>
+      </w:r>
     </w:p>
     <w:p>
       <w:pPr>
@@ -619,6 +744,20 @@
           <w:rFonts w:ascii="Courier New" w:hAnsi="Courier New" w:cs="Courier New"/>
         </w:rPr>
         <w:t xml:space="preserve">  * Uses a Bootstrap grid for the visualizations.</w:t>
+      </w:r>
+      <w:r>
+        <w:rPr>
+          <w:rFonts w:ascii="Courier New" w:hAnsi="Courier New" w:cs="Courier New"/>
+          <w:highlight w:val="yellow"/>
+        </w:rPr>
+        <w:t xml:space="preserve"> </w:t>
+      </w:r>
+      <w:r>
+        <w:rPr>
+          <w:rFonts w:ascii="Courier New" w:hAnsi="Courier New" w:cs="Courier New"/>
+          <w:highlight w:val="yellow"/>
+        </w:rPr>
+        <w:t>WORKING…</w:t>
       </w:r>
     </w:p>
     <w:p>
@@ -761,11 +900,15 @@
         <w:pStyle w:val="PlainText"/>
         <w:rPr>
           <w:rFonts w:ascii="Courier New" w:hAnsi="Courier New" w:cs="Courier New"/>
-        </w:rPr>
-      </w:pPr>
-      <w:r>
-        <w:rPr>
-          <w:rFonts w:ascii="Courier New" w:hAnsi="Courier New" w:cs="Courier New"/>
+          <w:b/>
+          <w:bCs/>
+        </w:rPr>
+      </w:pPr>
+      <w:r>
+        <w:rPr>
+          <w:rFonts w:ascii="Courier New" w:hAnsi="Courier New" w:cs="Courier New"/>
+          <w:b/>
+          <w:bCs/>
         </w:rPr>
         <w:t>The website must, at the top of every page, have a navigation menu that:</w:t>
       </w:r>
@@ -955,11 +1098,15 @@
         <w:pStyle w:val="PlainText"/>
         <w:rPr>
           <w:rFonts w:ascii="Courier New" w:hAnsi="Courier New" w:cs="Courier New"/>
-        </w:rPr>
-      </w:pPr>
-      <w:r>
-        <w:rPr>
-          <w:rFonts w:ascii="Courier New" w:hAnsi="Courier New" w:cs="Courier New"/>
+          <w:b/>
+          <w:bCs/>
+        </w:rPr>
+      </w:pPr>
+      <w:r>
+        <w:rPr>
+          <w:rFonts w:ascii="Courier New" w:hAnsi="Courier New" w:cs="Courier New"/>
+          <w:b/>
+          <w:bCs/>
         </w:rPr>
         <w:t>### Considerations</w:t>
       </w:r>
@@ -1097,11 +1244,15 @@
         <w:pStyle w:val="PlainText"/>
         <w:rPr>
           <w:rFonts w:ascii="Courier New" w:hAnsi="Courier New" w:cs="Courier New"/>
-        </w:rPr>
-      </w:pPr>
-      <w:r>
-        <w:rPr>
-          <w:rFonts w:ascii="Courier New" w:hAnsi="Courier New" w:cs="Courier New"/>
+          <w:b/>
+          <w:bCs/>
+        </w:rPr>
+      </w:pPr>
+      <w:r>
+        <w:rPr>
+          <w:rFonts w:ascii="Courier New" w:hAnsi="Courier New" w:cs="Courier New"/>
+          <w:b/>
+          <w:bCs/>
         </w:rPr>
         <w:t>### Bonuses</w:t>
       </w:r>
@@ -2055,7 +2206,7 @@
 </file>
 
 <file path=word/styles.xml><?xml version="1.0" encoding="utf-8"?>
-<w:styles xmlns:mc="http://schemas.openxmlformats.org/markup-compatibility/2006" xmlns:r="http://schemas.openxmlformats.org/officeDocument/2006/relationships" xmlns:w="http://schemas.openxmlformats.org/wordprocessingml/2006/main" xmlns:w14="http://schemas.microsoft.com/office/word/2010/wordml" xmlns:w15="http://schemas.microsoft.com/office/word/2012/wordml" xmlns:w16cex="http://schemas.microsoft.com/office/word/2018/wordml/cex" xmlns:w16cid="http://schemas.microsoft.com/office/word/2016/wordml/cid" xmlns:w16="http://schemas.microsoft.com/office/word/2018/wordml" xmlns:w16se="http://schemas.microsoft.com/office/word/2015/wordml/symex" mc:Ignorable="w14 w15 w16se w16cid w16 w16cex">
+<w:styles xmlns:mc="http://schemas.openxmlformats.org/markup-compatibility/2006" xmlns:r="http://schemas.openxmlformats.org/officeDocument/2006/relationships" xmlns:w="http://schemas.openxmlformats.org/wordprocessingml/2006/main" xmlns:w14="http://schemas.microsoft.com/office/word/2010/wordml" xmlns:w15="http://schemas.microsoft.com/office/word/2012/wordml" xmlns:w16cex="http://schemas.microsoft.com/office/word/2018/wordml/cex" xmlns:w16cid="http://schemas.microsoft.com/office/word/2016/wordml/cid" xmlns:w16="http://schemas.microsoft.com/office/word/2018/wordml" xmlns:w16sdtdh="http://schemas.microsoft.com/office/word/2020/wordml/sdtdatahash" xmlns:w16se="http://schemas.microsoft.com/office/word/2015/wordml/symex" mc:Ignorable="w14 w15 w16se w16cid w16 w16cex w16sdtdh">
   <w:docDefaults>
     <w:rPrDefault>
       <w:rPr>

</xml_diff>

<commit_message>
Uploading current progress. Still need fix for small screens.
</commit_message>
<xml_diff>
--- a/README.docx
+++ b/README.docx
@@ -194,9 +194,9 @@
       <w:r>
         <w:rPr>
           <w:rFonts w:ascii="Courier New" w:hAnsi="Courier New" w:cs="Courier New"/>
-          <w:highlight w:val="yellow"/>
-        </w:rPr>
-        <w:t>WORKING…</w:t>
+          <w:highlight w:val="green"/>
+        </w:rPr>
+        <w:t>DONE</w:t>
       </w:r>
     </w:p>
     <w:p>
@@ -482,9 +482,9 @@
       <w:r>
         <w:rPr>
           <w:rFonts w:ascii="Courier New" w:hAnsi="Courier New" w:cs="Courier New"/>
-          <w:highlight w:val="yellow"/>
-        </w:rPr>
-        <w:t>WORKING…</w:t>
+          <w:highlight w:val="green"/>
+        </w:rPr>
+        <w:t>DONE</w:t>
       </w:r>
     </w:p>
     <w:p>
@@ -570,84 +570,305 @@
       <w:r>
         <w:rPr>
           <w:rFonts w:ascii="Courier New" w:hAnsi="Courier New" w:cs="Courier New"/>
+          <w:highlight w:val="green"/>
+        </w:rPr>
+        <w:t>DONE</w:t>
+      </w:r>
+      <w:r>
+        <w:rPr>
+          <w:rFonts w:ascii="Courier New" w:hAnsi="Courier New" w:cs="Courier New"/>
+        </w:rPr>
+        <w:tab/>
+      </w:r>
+    </w:p>
+    <w:p>
+      <w:pPr>
+        <w:pStyle w:val="PlainText"/>
+        <w:rPr>
+          <w:rFonts w:ascii="Courier New" w:hAnsi="Courier New" w:cs="Courier New"/>
+        </w:rPr>
+      </w:pPr>
+      <w:r>
+        <w:rPr>
+          <w:rFonts w:ascii="Courier New" w:hAnsi="Courier New" w:cs="Courier New"/>
+        </w:rPr>
+        <w:t xml:space="preserve">* Four [visualization </w:t>
+      </w:r>
+      <w:proofErr w:type="gramStart"/>
+      <w:r>
+        <w:rPr>
+          <w:rFonts w:ascii="Courier New" w:hAnsi="Courier New" w:cs="Courier New"/>
+        </w:rPr>
+        <w:t>pages](</w:t>
+      </w:r>
+      <w:proofErr w:type="gramEnd"/>
+      <w:r>
+        <w:rPr>
+          <w:rFonts w:ascii="Courier New" w:hAnsi="Courier New" w:cs="Courier New"/>
+        </w:rPr>
+        <w:t>#visualization-pages), each with:</w:t>
+      </w:r>
+    </w:p>
+    <w:p>
+      <w:pPr>
+        <w:pStyle w:val="PlainText"/>
+        <w:rPr>
+          <w:rFonts w:ascii="Courier New" w:hAnsi="Courier New" w:cs="Courier New"/>
+        </w:rPr>
+      </w:pPr>
+      <w:r>
+        <w:rPr>
+          <w:rFonts w:ascii="Courier New" w:hAnsi="Courier New" w:cs="Courier New"/>
+        </w:rPr>
+        <w:t xml:space="preserve">  * A descriptive title and heading tag.</w:t>
+      </w:r>
+      <w:r>
+        <w:rPr>
+          <w:rFonts w:ascii="Courier New" w:hAnsi="Courier New" w:cs="Courier New"/>
+        </w:rPr>
+        <w:t xml:space="preserve"> </w:t>
+      </w:r>
+      <w:r>
+        <w:rPr>
+          <w:rFonts w:ascii="Courier New" w:hAnsi="Courier New" w:cs="Courier New"/>
+          <w:highlight w:val="green"/>
+        </w:rPr>
+        <w:t>DONE</w:t>
+      </w:r>
+    </w:p>
+    <w:p>
+      <w:pPr>
+        <w:pStyle w:val="PlainText"/>
+        <w:rPr>
+          <w:rFonts w:ascii="Courier New" w:hAnsi="Courier New" w:cs="Courier New"/>
+        </w:rPr>
+      </w:pPr>
+      <w:r>
+        <w:rPr>
+          <w:rFonts w:ascii="Courier New" w:hAnsi="Courier New" w:cs="Courier New"/>
+        </w:rPr>
+        <w:t xml:space="preserve">  * The plot/visualization itself for the selected comparison.</w:t>
+      </w:r>
+      <w:r>
+        <w:rPr>
+          <w:rFonts w:ascii="Courier New" w:hAnsi="Courier New" w:cs="Courier New"/>
+        </w:rPr>
+        <w:t xml:space="preserve"> </w:t>
+      </w:r>
+      <w:r>
+        <w:rPr>
+          <w:rFonts w:ascii="Courier New" w:hAnsi="Courier New" w:cs="Courier New"/>
+          <w:highlight w:val="green"/>
+        </w:rPr>
+        <w:t>DONE</w:t>
+      </w:r>
+    </w:p>
+    <w:p>
+      <w:pPr>
+        <w:pStyle w:val="PlainText"/>
+        <w:rPr>
+          <w:rFonts w:ascii="Courier New" w:hAnsi="Courier New" w:cs="Courier New"/>
+        </w:rPr>
+      </w:pPr>
+      <w:r>
+        <w:rPr>
+          <w:rFonts w:ascii="Courier New" w:hAnsi="Courier New" w:cs="Courier New"/>
+        </w:rPr>
+        <w:t xml:space="preserve">  * A paragraph describing the plot and its significance.</w:t>
+      </w:r>
+      <w:r>
+        <w:rPr>
+          <w:rFonts w:ascii="Courier New" w:hAnsi="Courier New" w:cs="Courier New"/>
+        </w:rPr>
+        <w:t xml:space="preserve">  </w:t>
+      </w:r>
+      <w:r>
+        <w:rPr>
+          <w:rFonts w:ascii="Courier New" w:hAnsi="Courier New" w:cs="Courier New"/>
+          <w:highlight w:val="green"/>
+        </w:rPr>
+        <w:t>DONE</w:t>
+      </w:r>
+    </w:p>
+    <w:p>
+      <w:pPr>
+        <w:pStyle w:val="PlainText"/>
+        <w:rPr>
+          <w:rFonts w:ascii="Courier New" w:hAnsi="Courier New" w:cs="Courier New"/>
+        </w:rPr>
+      </w:pPr>
+      <w:r>
+        <w:rPr>
+          <w:rFonts w:ascii="Courier New" w:hAnsi="Courier New" w:cs="Courier New"/>
+        </w:rPr>
+        <w:t xml:space="preserve">* A ["Comparisons" </w:t>
+      </w:r>
+      <w:proofErr w:type="gramStart"/>
+      <w:r>
+        <w:rPr>
+          <w:rFonts w:ascii="Courier New" w:hAnsi="Courier New" w:cs="Courier New"/>
+        </w:rPr>
+        <w:t>page](</w:t>
+      </w:r>
+      <w:proofErr w:type="gramEnd"/>
+      <w:r>
+        <w:rPr>
+          <w:rFonts w:ascii="Courier New" w:hAnsi="Courier New" w:cs="Courier New"/>
+        </w:rPr>
+        <w:t>#comparisons-page) that:</w:t>
+      </w:r>
+    </w:p>
+    <w:p>
+      <w:pPr>
+        <w:pStyle w:val="PlainText"/>
+        <w:rPr>
+          <w:rFonts w:ascii="Courier New" w:hAnsi="Courier New" w:cs="Courier New"/>
+        </w:rPr>
+      </w:pPr>
+      <w:r>
+        <w:rPr>
+          <w:rFonts w:ascii="Courier New" w:hAnsi="Courier New" w:cs="Courier New"/>
+        </w:rPr>
+        <w:t xml:space="preserve">  * Contains all of the visualizations on the same page so we can easily visually compare them.</w:t>
+      </w:r>
+    </w:p>
+    <w:p>
+      <w:pPr>
+        <w:pStyle w:val="PlainText"/>
+        <w:rPr>
+          <w:rFonts w:ascii="Courier New" w:hAnsi="Courier New" w:cs="Courier New"/>
+        </w:rPr>
+      </w:pPr>
+      <w:r>
+        <w:rPr>
+          <w:rFonts w:ascii="Courier New" w:hAnsi="Courier New" w:cs="Courier New"/>
+        </w:rPr>
+        <w:t xml:space="preserve">  * Uses a Bootstrap grid for the visualizations.</w:t>
+      </w:r>
+      <w:r>
+        <w:rPr>
+          <w:rFonts w:ascii="Courier New" w:hAnsi="Courier New" w:cs="Courier New"/>
+          <w:highlight w:val="green"/>
+        </w:rPr>
+        <w:t xml:space="preserve"> </w:t>
+      </w:r>
+      <w:r>
+        <w:rPr>
+          <w:rFonts w:ascii="Courier New" w:hAnsi="Courier New" w:cs="Courier New"/>
+          <w:highlight w:val="green"/>
+        </w:rPr>
+        <w:t>DONE</w:t>
+      </w:r>
+      <w:r>
+        <w:rPr>
+          <w:rFonts w:ascii="Courier New" w:hAnsi="Courier New" w:cs="Courier New"/>
+        </w:rPr>
+        <w:t xml:space="preserve">    </w:t>
+      </w:r>
+    </w:p>
+    <w:p>
+      <w:pPr>
+        <w:pStyle w:val="PlainText"/>
+        <w:rPr>
+          <w:rFonts w:ascii="Courier New" w:hAnsi="Courier New" w:cs="Courier New"/>
+        </w:rPr>
+      </w:pPr>
+      <w:r>
+        <w:rPr>
+          <w:rFonts w:ascii="Courier New" w:hAnsi="Courier New" w:cs="Courier New"/>
+        </w:rPr>
+        <w:lastRenderedPageBreak/>
+        <w:t>* The grid must be two visualizations across on screens medium and larger, and 1 across on extra-small and small screens.</w:t>
+      </w:r>
+      <w:r>
+        <w:rPr>
+          <w:rFonts w:ascii="Courier New" w:hAnsi="Courier New" w:cs="Courier New"/>
+        </w:rPr>
+        <w:t xml:space="preserve"> </w:t>
+      </w:r>
+      <w:r>
+        <w:rPr>
+          <w:rFonts w:ascii="Courier New" w:hAnsi="Courier New" w:cs="Courier New"/>
           <w:highlight w:val="yellow"/>
         </w:rPr>
         <w:t>WORKING…</w:t>
       </w:r>
-      <w:r>
-        <w:rPr>
-          <w:rFonts w:ascii="Courier New" w:hAnsi="Courier New" w:cs="Courier New"/>
-        </w:rPr>
-        <w:tab/>
-      </w:r>
-    </w:p>
-    <w:p>
-      <w:pPr>
-        <w:pStyle w:val="PlainText"/>
-        <w:rPr>
-          <w:rFonts w:ascii="Courier New" w:hAnsi="Courier New" w:cs="Courier New"/>
-        </w:rPr>
-      </w:pPr>
-      <w:r>
-        <w:rPr>
-          <w:rFonts w:ascii="Courier New" w:hAnsi="Courier New" w:cs="Courier New"/>
-        </w:rPr>
-        <w:t xml:space="preserve">* Four [visualization </w:t>
+    </w:p>
+    <w:p>
+      <w:pPr>
+        <w:pStyle w:val="PlainText"/>
+        <w:rPr>
+          <w:rFonts w:ascii="Courier New" w:hAnsi="Courier New" w:cs="Courier New"/>
+        </w:rPr>
+      </w:pPr>
+      <w:r>
+        <w:rPr>
+          <w:rFonts w:ascii="Courier New" w:hAnsi="Courier New" w:cs="Courier New"/>
+        </w:rPr>
+        <w:t xml:space="preserve">* A ["Data" </w:t>
       </w:r>
       <w:proofErr w:type="gramStart"/>
       <w:r>
         <w:rPr>
           <w:rFonts w:ascii="Courier New" w:hAnsi="Courier New" w:cs="Courier New"/>
         </w:rPr>
-        <w:t>pages](</w:t>
+        <w:t>page](</w:t>
       </w:r>
       <w:proofErr w:type="gramEnd"/>
       <w:r>
         <w:rPr>
           <w:rFonts w:ascii="Courier New" w:hAnsi="Courier New" w:cs="Courier New"/>
         </w:rPr>
-        <w:t>#visualization-pages), each with:</w:t>
-      </w:r>
-    </w:p>
-    <w:p>
-      <w:pPr>
-        <w:pStyle w:val="PlainText"/>
-        <w:rPr>
-          <w:rFonts w:ascii="Courier New" w:hAnsi="Courier New" w:cs="Courier New"/>
-        </w:rPr>
-      </w:pPr>
-      <w:r>
-        <w:rPr>
-          <w:rFonts w:ascii="Courier New" w:hAnsi="Courier New" w:cs="Courier New"/>
-        </w:rPr>
-        <w:t xml:space="preserve">  * A descriptive title and heading tag.</w:t>
-      </w:r>
-      <w:r>
-        <w:rPr>
-          <w:rFonts w:ascii="Courier New" w:hAnsi="Courier New" w:cs="Courier New"/>
+        <w:t>#data-page) that:</w:t>
+      </w:r>
+    </w:p>
+    <w:p>
+      <w:pPr>
+        <w:pStyle w:val="PlainText"/>
+        <w:rPr>
+          <w:rFonts w:ascii="Courier New" w:hAnsi="Courier New" w:cs="Courier New"/>
+        </w:rPr>
+      </w:pPr>
+      <w:r>
+        <w:rPr>
+          <w:rFonts w:ascii="Courier New" w:hAnsi="Courier New" w:cs="Courier New"/>
+        </w:rPr>
+        <w:t xml:space="preserve">  * Displays a responsive table containing the data used in the visualizations.</w:t>
+      </w:r>
+      <w:r>
+        <w:rPr>
+          <w:rFonts w:ascii="Courier New" w:hAnsi="Courier New" w:cs="Courier New"/>
+          <w:highlight w:val="yellow"/>
         </w:rPr>
         <w:t xml:space="preserve"> </w:t>
       </w:r>
       <w:r>
         <w:rPr>
           <w:rFonts w:ascii="Courier New" w:hAnsi="Courier New" w:cs="Courier New"/>
-          <w:highlight w:val="green"/>
-        </w:rPr>
-        <w:t>DONE</w:t>
-      </w:r>
-    </w:p>
-    <w:p>
-      <w:pPr>
-        <w:pStyle w:val="PlainText"/>
-        <w:rPr>
-          <w:rFonts w:ascii="Courier New" w:hAnsi="Courier New" w:cs="Courier New"/>
-        </w:rPr>
-      </w:pPr>
-      <w:r>
-        <w:rPr>
-          <w:rFonts w:ascii="Courier New" w:hAnsi="Courier New" w:cs="Courier New"/>
-        </w:rPr>
-        <w:t xml:space="preserve">  * The plot/visualization itself for the selected comparison.</w:t>
+          <w:highlight w:val="yellow"/>
+        </w:rPr>
+        <w:t>WORKING…</w:t>
+      </w:r>
+    </w:p>
+    <w:p>
+      <w:pPr>
+        <w:pStyle w:val="PlainText"/>
+        <w:rPr>
+          <w:rFonts w:ascii="Courier New" w:hAnsi="Courier New" w:cs="Courier New"/>
+        </w:rPr>
+      </w:pPr>
+      <w:r>
+        <w:rPr>
+          <w:rFonts w:ascii="Courier New" w:hAnsi="Courier New" w:cs="Courier New"/>
+        </w:rPr>
+        <w:t xml:space="preserve">    * The table must be a bootstrap table component. </w:t>
+      </w:r>
+      <w:r>
+        <w:rPr>
+          <w:rFonts w:ascii="Courier New" w:hAnsi="Courier New" w:cs="Courier New"/>
+          <w:highlight w:val="yellow"/>
+        </w:rPr>
+        <w:t>WORKING…</w:t>
       </w:r>
       <w:r>
         <w:rPr>
@@ -658,92 +879,64 @@
       <w:r>
         <w:rPr>
           <w:rFonts w:ascii="Courier New" w:hAnsi="Courier New" w:cs="Courier New"/>
-          <w:highlight w:val="green"/>
-        </w:rPr>
-        <w:t>DONE</w:t>
-      </w:r>
-    </w:p>
-    <w:p>
-      <w:pPr>
-        <w:pStyle w:val="PlainText"/>
-        <w:rPr>
-          <w:rFonts w:ascii="Courier New" w:hAnsi="Courier New" w:cs="Courier New"/>
-        </w:rPr>
-      </w:pPr>
-      <w:r>
-        <w:rPr>
-          <w:rFonts w:ascii="Courier New" w:hAnsi="Courier New" w:cs="Courier New"/>
-        </w:rPr>
-        <w:t xml:space="preserve">  * A paragraph describing the plot and its significance.</w:t>
-      </w:r>
-      <w:r>
-        <w:rPr>
-          <w:rFonts w:ascii="Courier New" w:hAnsi="Courier New" w:cs="Courier New"/>
-        </w:rPr>
-        <w:t xml:space="preserve">  </w:t>
-      </w:r>
-      <w:r>
-        <w:rPr>
-          <w:rFonts w:ascii="Courier New" w:hAnsi="Courier New" w:cs="Courier New"/>
-          <w:highlight w:val="green"/>
-        </w:rPr>
-        <w:t>DONE</w:t>
-      </w:r>
-    </w:p>
-    <w:p>
-      <w:pPr>
-        <w:pStyle w:val="PlainText"/>
-        <w:rPr>
-          <w:rFonts w:ascii="Courier New" w:hAnsi="Courier New" w:cs="Courier New"/>
-        </w:rPr>
-      </w:pPr>
-      <w:r>
-        <w:rPr>
-          <w:rFonts w:ascii="Courier New" w:hAnsi="Courier New" w:cs="Courier New"/>
-        </w:rPr>
-        <w:t xml:space="preserve">* A ["Comparisons" </w:t>
-      </w:r>
-      <w:proofErr w:type="gramStart"/>
-      <w:r>
-        <w:rPr>
-          <w:rFonts w:ascii="Courier New" w:hAnsi="Courier New" w:cs="Courier New"/>
-        </w:rPr>
-        <w:t>page](</w:t>
-      </w:r>
-      <w:proofErr w:type="gramEnd"/>
-      <w:r>
-        <w:rPr>
-          <w:rFonts w:ascii="Courier New" w:hAnsi="Courier New" w:cs="Courier New"/>
-        </w:rPr>
-        <w:t>#comparisons-page) that:</w:t>
-      </w:r>
-    </w:p>
-    <w:p>
-      <w:pPr>
-        <w:pStyle w:val="PlainText"/>
-        <w:rPr>
-          <w:rFonts w:ascii="Courier New" w:hAnsi="Courier New" w:cs="Courier New"/>
-        </w:rPr>
-      </w:pPr>
-      <w:r>
-        <w:rPr>
-          <w:rFonts w:ascii="Courier New" w:hAnsi="Courier New" w:cs="Courier New"/>
-        </w:rPr>
-        <w:t xml:space="preserve">  * Contains all of the visualizations on the same page so we can easily visually compare them.</w:t>
-      </w:r>
-    </w:p>
-    <w:p>
-      <w:pPr>
-        <w:pStyle w:val="PlainText"/>
-        <w:rPr>
-          <w:rFonts w:ascii="Courier New" w:hAnsi="Courier New" w:cs="Courier New"/>
-        </w:rPr>
-      </w:pPr>
-      <w:r>
-        <w:rPr>
-          <w:rFonts w:ascii="Courier New" w:hAnsi="Courier New" w:cs="Courier New"/>
-        </w:rPr>
-        <w:t xml:space="preserve">  * Uses a Bootstrap grid for the visualizations.</w:t>
+        </w:rPr>
+        <w:t>[Hint](https://getbootstrap.com/docs/4.3/content/tables/#responsive-tables)</w:t>
+      </w:r>
+    </w:p>
+    <w:p>
+      <w:pPr>
+        <w:pStyle w:val="PlainText"/>
+        <w:rPr>
+          <w:rFonts w:ascii="Courier New" w:hAnsi="Courier New" w:cs="Courier New"/>
+        </w:rPr>
+      </w:pPr>
+      <w:r>
+        <w:rPr>
+          <w:rFonts w:ascii="Courier New" w:hAnsi="Courier New" w:cs="Courier New"/>
+        </w:rPr>
+        <w:t xml:space="preserve">    * The data must come from exporting the `.csv` file as HTML, or converting it to HTML. Try using a tool you already know, pandas. Pandas has a nifty method </w:t>
+      </w:r>
+      <w:proofErr w:type="spellStart"/>
+      <w:r>
+        <w:rPr>
+          <w:rFonts w:ascii="Courier New" w:hAnsi="Courier New" w:cs="Courier New"/>
+        </w:rPr>
+        <w:t>approprately</w:t>
+      </w:r>
+      <w:proofErr w:type="spellEnd"/>
+      <w:r>
+        <w:rPr>
+          <w:rFonts w:ascii="Courier New" w:hAnsi="Courier New" w:cs="Courier New"/>
+        </w:rPr>
+        <w:t xml:space="preserve"> called `</w:t>
+      </w:r>
+      <w:proofErr w:type="spellStart"/>
+      <w:r>
+        <w:rPr>
+          <w:rFonts w:ascii="Courier New" w:hAnsi="Courier New" w:cs="Courier New"/>
+        </w:rPr>
+        <w:t>to_html</w:t>
+      </w:r>
+      <w:proofErr w:type="spellEnd"/>
+      <w:r>
+        <w:rPr>
+          <w:rFonts w:ascii="Courier New" w:hAnsi="Courier New" w:cs="Courier New"/>
+        </w:rPr>
+        <w:t xml:space="preserve">` that allows you to generate a HTML table from a pandas </w:t>
+      </w:r>
+      <w:proofErr w:type="spellStart"/>
+      <w:r>
+        <w:rPr>
+          <w:rFonts w:ascii="Courier New" w:hAnsi="Courier New" w:cs="Courier New"/>
+        </w:rPr>
+        <w:t>dataframe</w:t>
+      </w:r>
+      <w:proofErr w:type="spellEnd"/>
+      <w:r>
+        <w:rPr>
+          <w:rFonts w:ascii="Courier New" w:hAnsi="Courier New" w:cs="Courier New"/>
+        </w:rPr>
+        <w:t>. See the documentation [here](https://pandas.pydata.org/pandas-docs/version/0.17.0/generated/pandas.DataFrame.to_html.html)</w:t>
       </w:r>
       <w:r>
         <w:rPr>
@@ -758,133 +951,6 @@
           <w:highlight w:val="yellow"/>
         </w:rPr>
         <w:t>WORKING…</w:t>
-      </w:r>
-    </w:p>
-    <w:p>
-      <w:pPr>
-        <w:pStyle w:val="PlainText"/>
-        <w:rPr>
-          <w:rFonts w:ascii="Courier New" w:hAnsi="Courier New" w:cs="Courier New"/>
-        </w:rPr>
-      </w:pPr>
-      <w:r>
-        <w:rPr>
-          <w:rFonts w:ascii="Courier New" w:hAnsi="Courier New" w:cs="Courier New"/>
-        </w:rPr>
-        <w:lastRenderedPageBreak/>
-        <w:t xml:space="preserve">    * The grid must be two visualizations across on screens medium and larger, and 1 across on extra-small and small screens.</w:t>
-      </w:r>
-    </w:p>
-    <w:p>
-      <w:pPr>
-        <w:pStyle w:val="PlainText"/>
-        <w:rPr>
-          <w:rFonts w:ascii="Courier New" w:hAnsi="Courier New" w:cs="Courier New"/>
-        </w:rPr>
-      </w:pPr>
-      <w:r>
-        <w:rPr>
-          <w:rFonts w:ascii="Courier New" w:hAnsi="Courier New" w:cs="Courier New"/>
-        </w:rPr>
-        <w:t xml:space="preserve">* A ["Data" </w:t>
-      </w:r>
-      <w:proofErr w:type="gramStart"/>
-      <w:r>
-        <w:rPr>
-          <w:rFonts w:ascii="Courier New" w:hAnsi="Courier New" w:cs="Courier New"/>
-        </w:rPr>
-        <w:t>page](</w:t>
-      </w:r>
-      <w:proofErr w:type="gramEnd"/>
-      <w:r>
-        <w:rPr>
-          <w:rFonts w:ascii="Courier New" w:hAnsi="Courier New" w:cs="Courier New"/>
-        </w:rPr>
-        <w:t>#data-page) that:</w:t>
-      </w:r>
-    </w:p>
-    <w:p>
-      <w:pPr>
-        <w:pStyle w:val="PlainText"/>
-        <w:rPr>
-          <w:rFonts w:ascii="Courier New" w:hAnsi="Courier New" w:cs="Courier New"/>
-        </w:rPr>
-      </w:pPr>
-      <w:r>
-        <w:rPr>
-          <w:rFonts w:ascii="Courier New" w:hAnsi="Courier New" w:cs="Courier New"/>
-        </w:rPr>
-        <w:t xml:space="preserve">  * Displays a responsive table containing the data used in the visualizations.</w:t>
-      </w:r>
-    </w:p>
-    <w:p>
-      <w:pPr>
-        <w:pStyle w:val="PlainText"/>
-        <w:rPr>
-          <w:rFonts w:ascii="Courier New" w:hAnsi="Courier New" w:cs="Courier New"/>
-        </w:rPr>
-      </w:pPr>
-      <w:r>
-        <w:rPr>
-          <w:rFonts w:ascii="Courier New" w:hAnsi="Courier New" w:cs="Courier New"/>
-        </w:rPr>
-        <w:t xml:space="preserve">    * The table must be a bootstrap table component. [Hint](https://getbootstrap.com/docs/4.3/content/tables/#responsive-tables)</w:t>
-      </w:r>
-    </w:p>
-    <w:p>
-      <w:pPr>
-        <w:pStyle w:val="PlainText"/>
-        <w:rPr>
-          <w:rFonts w:ascii="Courier New" w:hAnsi="Courier New" w:cs="Courier New"/>
-        </w:rPr>
-      </w:pPr>
-      <w:r>
-        <w:rPr>
-          <w:rFonts w:ascii="Courier New" w:hAnsi="Courier New" w:cs="Courier New"/>
-        </w:rPr>
-        <w:t xml:space="preserve">    * The data must come from exporting the `.csv` file as HTML, or converting it to HTML. Try using a tool you already know, pandas. Pandas has a nifty method </w:t>
-      </w:r>
-      <w:proofErr w:type="spellStart"/>
-      <w:r>
-        <w:rPr>
-          <w:rFonts w:ascii="Courier New" w:hAnsi="Courier New" w:cs="Courier New"/>
-        </w:rPr>
-        <w:t>approprately</w:t>
-      </w:r>
-      <w:proofErr w:type="spellEnd"/>
-      <w:r>
-        <w:rPr>
-          <w:rFonts w:ascii="Courier New" w:hAnsi="Courier New" w:cs="Courier New"/>
-        </w:rPr>
-        <w:t xml:space="preserve"> called `</w:t>
-      </w:r>
-      <w:proofErr w:type="spellStart"/>
-      <w:r>
-        <w:rPr>
-          <w:rFonts w:ascii="Courier New" w:hAnsi="Courier New" w:cs="Courier New"/>
-        </w:rPr>
-        <w:t>to_html</w:t>
-      </w:r>
-      <w:proofErr w:type="spellEnd"/>
-      <w:r>
-        <w:rPr>
-          <w:rFonts w:ascii="Courier New" w:hAnsi="Courier New" w:cs="Courier New"/>
-        </w:rPr>
-        <w:t xml:space="preserve">` that allows you to generate a HTML table from a pandas </w:t>
-      </w:r>
-      <w:proofErr w:type="spellStart"/>
-      <w:r>
-        <w:rPr>
-          <w:rFonts w:ascii="Courier New" w:hAnsi="Courier New" w:cs="Courier New"/>
-        </w:rPr>
-        <w:t>dataframe</w:t>
-      </w:r>
-      <w:proofErr w:type="spellEnd"/>
-      <w:r>
-        <w:rPr>
-          <w:rFonts w:ascii="Courier New" w:hAnsi="Courier New" w:cs="Courier New"/>
-        </w:rPr>
-        <w:t>. See the documentation [here](https://pandas.pydata.org/pandas-docs/version/0.17.0/generated/pandas.DataFrame.to_html.html)</w:t>
       </w:r>
     </w:p>
     <w:p>
@@ -934,6 +1000,20 @@
         </w:rPr>
         <w:t>* Has the name of the site on the left of the nav which allows users to return to the landing page from any page.</w:t>
       </w:r>
+      <w:r>
+        <w:rPr>
+          <w:rFonts w:ascii="Courier New" w:hAnsi="Courier New" w:cs="Courier New"/>
+          <w:highlight w:val="green"/>
+        </w:rPr>
+        <w:t xml:space="preserve"> </w:t>
+      </w:r>
+      <w:r>
+        <w:rPr>
+          <w:rFonts w:ascii="Courier New" w:hAnsi="Courier New" w:cs="Courier New"/>
+          <w:highlight w:val="green"/>
+        </w:rPr>
+        <w:t>DONE</w:t>
+      </w:r>
     </w:p>
     <w:p>
       <w:pPr>
@@ -948,6 +1028,20 @@
         </w:rPr>
         <w:t>* Contains a dropdown menu on the right of the navbar named "Plots" that provides a link to each individual visualization page.</w:t>
       </w:r>
+      <w:r>
+        <w:rPr>
+          <w:rFonts w:ascii="Courier New" w:hAnsi="Courier New" w:cs="Courier New"/>
+          <w:highlight w:val="green"/>
+        </w:rPr>
+        <w:t xml:space="preserve"> </w:t>
+      </w:r>
+      <w:r>
+        <w:rPr>
+          <w:rFonts w:ascii="Courier New" w:hAnsi="Courier New" w:cs="Courier New"/>
+          <w:highlight w:val="green"/>
+        </w:rPr>
+        <w:t>DONE</w:t>
+      </w:r>
     </w:p>
     <w:p>
       <w:pPr>
@@ -962,6 +1056,20 @@
         </w:rPr>
         <w:t>* Provides two more text links on the right: "Comparisons," which links to the comparisons page, and "Data," which links to the data page.</w:t>
       </w:r>
+      <w:r>
+        <w:rPr>
+          <w:rFonts w:ascii="Courier New" w:hAnsi="Courier New" w:cs="Courier New"/>
+          <w:highlight w:val="green"/>
+        </w:rPr>
+        <w:t xml:space="preserve"> </w:t>
+      </w:r>
+      <w:r>
+        <w:rPr>
+          <w:rFonts w:ascii="Courier New" w:hAnsi="Courier New" w:cs="Courier New"/>
+          <w:highlight w:val="green"/>
+        </w:rPr>
+        <w:t>DONE</w:t>
+      </w:r>
     </w:p>
     <w:p>
       <w:pPr>
@@ -990,6 +1098,20 @@
         </w:rPr>
         <w:t>#navigation-menu) (notice the background color change).</w:t>
       </w:r>
+      <w:r>
+        <w:rPr>
+          <w:rFonts w:ascii="Courier New" w:hAnsi="Courier New" w:cs="Courier New"/>
+          <w:highlight w:val="green"/>
+        </w:rPr>
+        <w:t xml:space="preserve"> </w:t>
+      </w:r>
+      <w:r>
+        <w:rPr>
+          <w:rFonts w:ascii="Courier New" w:hAnsi="Courier New" w:cs="Courier New"/>
+          <w:highlight w:val="green"/>
+        </w:rPr>
+        <w:t>DONE</w:t>
+      </w:r>
     </w:p>
     <w:p>
       <w:pPr>
@@ -1012,6 +1134,13 @@
         </w:rPr>
         <w:t>Finally, the website must be deployed to GitHub pages.</w:t>
       </w:r>
+      <w:r>
+        <w:rPr>
+          <w:rFonts w:ascii="Courier New" w:hAnsi="Courier New" w:cs="Courier New"/>
+          <w:highlight w:val="yellow"/>
+        </w:rPr>
+        <w:t xml:space="preserve"> WORKING…</w:t>
+      </w:r>
     </w:p>
     <w:p>
       <w:pPr>
@@ -1047,6 +1176,19 @@
           <w:rFonts w:ascii="Courier New" w:hAnsi="Courier New" w:cs="Courier New"/>
         </w:rPr>
         <w:t xml:space="preserve"> the links to 1) the deployed app and 2) the GitHub repository.</w:t>
+      </w:r>
+      <w:r>
+        <w:rPr>
+          <w:rFonts w:ascii="Courier New" w:hAnsi="Courier New" w:cs="Courier New"/>
+        </w:rPr>
+        <w:t xml:space="preserve"> </w:t>
+      </w:r>
+      <w:r>
+        <w:rPr>
+          <w:rFonts w:ascii="Courier New" w:hAnsi="Courier New" w:cs="Courier New"/>
+          <w:highlight w:val="yellow"/>
+        </w:rPr>
+        <w:t>WORKING…</w:t>
       </w:r>
     </w:p>
     <w:p>

</xml_diff>